<commit_message>
Add Github to platform and communication
</commit_message>
<xml_diff>
--- a/Project_Charter/Project Charter.docx
+++ b/Project_Charter/Project Charter.docx
@@ -1,8 +1,8 @@
 
 <file path=word/document.xml><?xml version="1.0" encoding="utf-8"?>
-<w:document xmlns:wpc="http://schemas.microsoft.com/office/word/2010/wordprocessingCanvas" xmlns:mc="http://schemas.openxmlformats.org/markup-compatibility/2006" xmlns:o="urn:schemas-microsoft-com:office:office" xmlns:r="http://schemas.openxmlformats.org/officeDocument/2006/relationships" xmlns:m="http://schemas.openxmlformats.org/officeDocument/2006/math" xmlns:v="urn:schemas-microsoft-com:vml" xmlns:wp14="http://schemas.microsoft.com/office/word/2010/wordprocessingDrawing" xmlns:wp="http://schemas.openxmlformats.org/drawingml/2006/wordprocessingDrawing" xmlns:w10="urn:schemas-microsoft-com:office:word" xmlns:w="http://schemas.openxmlformats.org/wordprocessingml/2006/main" xmlns:w14="http://schemas.microsoft.com/office/word/2010/wordml" xmlns:w15="http://schemas.microsoft.com/office/word/2012/wordml" xmlns:wpg="http://schemas.microsoft.com/office/word/2010/wordprocessingGroup" xmlns:wpi="http://schemas.microsoft.com/office/word/2010/wordprocessingInk" xmlns:wne="http://schemas.microsoft.com/office/word/2006/wordml" xmlns:wps="http://schemas.microsoft.com/office/word/2010/wordprocessingShape" mc:Ignorable="w14 w15 wp14">
+<w:document xmlns:wpc="http://schemas.microsoft.com/office/word/2010/wordprocessingCanvas" xmlns:cx="http://schemas.microsoft.com/office/drawing/2014/chartex" xmlns:mc="http://schemas.openxmlformats.org/markup-compatibility/2006" xmlns:o="urn:schemas-microsoft-com:office:office" xmlns:r="http://schemas.openxmlformats.org/officeDocument/2006/relationships" xmlns:m="http://schemas.openxmlformats.org/officeDocument/2006/math" xmlns:v="urn:schemas-microsoft-com:vml" xmlns:wp14="http://schemas.microsoft.com/office/word/2010/wordprocessingDrawing" xmlns:wp="http://schemas.openxmlformats.org/drawingml/2006/wordprocessingDrawing" xmlns:w10="urn:schemas-microsoft-com:office:word" xmlns:w="http://schemas.openxmlformats.org/wordprocessingml/2006/main" xmlns:w14="http://schemas.microsoft.com/office/word/2010/wordml" xmlns:w15="http://schemas.microsoft.com/office/word/2012/wordml" xmlns:w16se="http://schemas.microsoft.com/office/word/2015/wordml/symex" xmlns:wpg="http://schemas.microsoft.com/office/word/2010/wordprocessingGroup" xmlns:wpi="http://schemas.microsoft.com/office/word/2010/wordprocessingInk" xmlns:wne="http://schemas.microsoft.com/office/word/2006/wordml" xmlns:wps="http://schemas.microsoft.com/office/word/2010/wordprocessingShape" mc:Ignorable="w14 w15 w16se wp14">
   <w:body>
-    <w:p xmlns:wp14="http://schemas.microsoft.com/office/word/2010/wordml" wp14:textId="024B1F18">
+    <w:p>
       <w:pPr>
         <w:pStyle w:val="ListParagraph"/>
         <w:numPr>
@@ -10,39 +10,23 @@
           <w:numId w:val="1"/>
         </w:numPr>
         <w:rPr>
-          <w:rFonts w:ascii="Calibri" w:hAnsi="Calibri" w:eastAsia="Calibri" w:cs="Calibri"/>
-          <w:b w:val="0"/>
-          <w:bCs w:val="0"/>
-          <w:i w:val="0"/>
-          <w:iCs w:val="0"/>
-          <w:caps w:val="0"/>
-          <w:smallCaps w:val="0"/>
-          <w:noProof w:val="0"/>
-          <w:color w:val="333333"/>
-          <w:sz w:val="21"/>
-          <w:szCs w:val="21"/>
-          <w:lang w:val="en-US"/>
-        </w:rPr>
-      </w:pPr>
-      <w:r>
-        <w:rPr>
-          <w:rFonts w:ascii="Calibri" w:hAnsi="Calibri" w:eastAsia="Calibri" w:cs="Calibri"/>
-          <w:b w:val="0"/>
-          <w:bCs w:val="0"/>
-          <w:i w:val="0"/>
-          <w:iCs w:val="0"/>
-          <w:caps w:val="0"/>
-          <w:smallCaps w:val="0"/>
-          <w:noProof w:val="0"/>
-          <w:color w:val="333333"/>
-          <w:sz w:val="21"/>
-          <w:szCs w:val="21"/>
-          <w:lang w:val="en-US"/>
+          <w:rFonts w:ascii="Calibri" w:eastAsia="Calibri" w:hAnsi="Calibri" w:cs="Calibri"/>
+          <w:color w:val="333333"/>
+          <w:sz w:val="21"/>
+          <w:szCs w:val="21"/>
+        </w:rPr>
+      </w:pPr>
+      <w:r>
+        <w:rPr>
+          <w:rFonts w:ascii="Calibri" w:eastAsia="Calibri" w:hAnsi="Calibri" w:cs="Calibri"/>
+          <w:color w:val="333333"/>
+          <w:sz w:val="21"/>
+          <w:szCs w:val="21"/>
         </w:rPr>
         <w:t>Team member names</w:t>
       </w:r>
     </w:p>
-    <w:p xmlns:wp14="http://schemas.microsoft.com/office/word/2010/wordml" wp14:textId="7BA49C1F">
+    <w:p>
       <w:pPr>
         <w:pStyle w:val="ListParagraph"/>
         <w:numPr>
@@ -50,130 +34,61 @@
           <w:numId w:val="1"/>
         </w:numPr>
         <w:rPr>
-          <w:rFonts w:ascii="Calibri" w:hAnsi="Calibri" w:eastAsia="Calibri" w:cs="Calibri"/>
-          <w:b w:val="0"/>
-          <w:bCs w:val="0"/>
-          <w:i w:val="0"/>
-          <w:iCs w:val="0"/>
-          <w:caps w:val="0"/>
-          <w:smallCaps w:val="0"/>
-          <w:noProof w:val="0"/>
-          <w:color w:val="333333"/>
-          <w:sz w:val="21"/>
-          <w:szCs w:val="21"/>
-          <w:lang w:val="en-US"/>
-        </w:rPr>
-      </w:pPr>
-      <w:r>
-        <w:rPr>
-          <w:rFonts w:ascii="Calibri" w:hAnsi="Calibri" w:eastAsia="Calibri" w:cs="Calibri"/>
-          <w:b w:val="0"/>
-          <w:bCs w:val="0"/>
-          <w:i w:val="0"/>
-          <w:iCs w:val="0"/>
-          <w:caps w:val="0"/>
-          <w:smallCaps w:val="0"/>
-          <w:noProof w:val="0"/>
-          <w:color w:val="333333"/>
-          <w:sz w:val="21"/>
-          <w:szCs w:val="21"/>
-          <w:lang w:val="en-US"/>
+          <w:rFonts w:ascii="Calibri" w:eastAsia="Calibri" w:hAnsi="Calibri" w:cs="Calibri"/>
+          <w:color w:val="333333"/>
+          <w:sz w:val="21"/>
+          <w:szCs w:val="21"/>
+        </w:rPr>
+      </w:pPr>
+      <w:r>
+        <w:rPr>
+          <w:rFonts w:ascii="Calibri" w:eastAsia="Calibri" w:hAnsi="Calibri" w:cs="Calibri"/>
+          <w:color w:val="333333"/>
+          <w:sz w:val="21"/>
+          <w:szCs w:val="21"/>
         </w:rPr>
         <w:t>Daniel Dougherty</w:t>
       </w:r>
       <w:r>
         <w:rPr>
-          <w:rFonts w:ascii="Calibri" w:hAnsi="Calibri" w:eastAsia="Calibri" w:cs="Calibri"/>
-          <w:b w:val="0"/>
-          <w:bCs w:val="0"/>
-          <w:i w:val="0"/>
-          <w:iCs w:val="0"/>
-          <w:caps w:val="0"/>
-          <w:smallCaps w:val="0"/>
-          <w:noProof w:val="0"/>
-          <w:color w:val="333333"/>
-          <w:sz w:val="21"/>
-          <w:szCs w:val="21"/>
-          <w:lang w:val="en-US"/>
-        </w:rPr>
-        <w:t>, D</w:t>
-      </w:r>
-      <w:r>
-        <w:rPr>
-          <w:rFonts w:ascii="Calibri" w:hAnsi="Calibri" w:eastAsia="Calibri" w:cs="Calibri"/>
-          <w:b w:val="0"/>
-          <w:bCs w:val="0"/>
-          <w:i w:val="0"/>
-          <w:iCs w:val="0"/>
-          <w:caps w:val="0"/>
-          <w:smallCaps w:val="0"/>
-          <w:noProof w:val="0"/>
-          <w:color w:val="333333"/>
-          <w:sz w:val="21"/>
-          <w:szCs w:val="21"/>
-          <w:u w:val="none"/>
-          <w:lang w:val="en-US"/>
-        </w:rPr>
-        <w:t>aniel Estrada</w:t>
-      </w:r>
-      <w:r>
-        <w:rPr>
-          <w:rFonts w:ascii="Calibri" w:hAnsi="Calibri" w:eastAsia="Calibri" w:cs="Calibri"/>
-          <w:b w:val="0"/>
-          <w:bCs w:val="0"/>
-          <w:i w:val="0"/>
-          <w:iCs w:val="0"/>
-          <w:caps w:val="0"/>
-          <w:smallCaps w:val="0"/>
-          <w:noProof w:val="0"/>
-          <w:color w:val="333333"/>
-          <w:sz w:val="21"/>
-          <w:szCs w:val="21"/>
-          <w:u w:val="none"/>
-          <w:lang w:val="en-US"/>
+          <w:rFonts w:ascii="Calibri" w:eastAsia="Calibri" w:hAnsi="Calibri" w:cs="Calibri"/>
+          <w:color w:val="333333"/>
+          <w:sz w:val="21"/>
+          <w:szCs w:val="21"/>
+        </w:rPr>
+        <w:t>, Daniel Estrada</w:t>
+      </w:r>
+      <w:r>
+        <w:rPr>
+          <w:rFonts w:ascii="Calibri" w:eastAsia="Calibri" w:hAnsi="Calibri" w:cs="Calibri"/>
+          <w:color w:val="333333"/>
+          <w:sz w:val="21"/>
+          <w:szCs w:val="21"/>
         </w:rPr>
         <w:t xml:space="preserve">, </w:t>
       </w:r>
-      <w:r>
-        <w:rPr>
-          <w:b w:val="0"/>
-          <w:bCs w:val="0"/>
-          <w:i w:val="0"/>
-          <w:iCs w:val="0"/>
-          <w:caps w:val="0"/>
-          <w:smallCaps w:val="0"/>
-          <w:strike w:val="0"/>
-          <w:dstrike w:val="0"/>
-          <w:noProof w:val="0"/>
-          <w:color w:val="000000" w:themeColor="text1" w:themeTint="FF" w:themeShade="FF"/>
-          <w:sz w:val="22"/>
-          <w:szCs w:val="22"/>
-          <w:u w:val="none"/>
-          <w:lang w:val="en-US"/>
-        </w:rPr>
-        <w:t xml:space="preserve">Dhruv Patel, </w:t>
-      </w:r>
-      <w:r>
-        <w:rPr>
-          <w:b w:val="0"/>
-          <w:bCs w:val="0"/>
-          <w:i w:val="0"/>
-          <w:iCs w:val="0"/>
-          <w:caps w:val="0"/>
-          <w:smallCaps w:val="0"/>
-          <w:strike w:val="0"/>
-          <w:dstrike w:val="0"/>
-          <w:noProof w:val="0"/>
-          <w:color w:val="000000" w:themeColor="text1" w:themeTint="FF" w:themeShade="FF"/>
-          <w:sz w:val="22"/>
-          <w:szCs w:val="22"/>
-          <w:u w:val="none"/>
-          <w:lang w:val="en-US"/>
+      <w:proofErr w:type="spellStart"/>
+      <w:r>
+        <w:rPr>
+          <w:color w:val="000000" w:themeColor="text1"/>
+        </w:rPr>
+        <w:t>Dhruv</w:t>
+      </w:r>
+      <w:proofErr w:type="spellEnd"/>
+      <w:r>
+        <w:rPr>
+          <w:color w:val="000000" w:themeColor="text1"/>
+        </w:rPr>
+        <w:t xml:space="preserve"> Patel, </w:t>
+      </w:r>
+      <w:r>
+        <w:rPr>
+          <w:color w:val="000000" w:themeColor="text1"/>
         </w:rPr>
         <w:t>Luong Dung</w:t>
       </w:r>
     </w:p>
-    <w:p xmlns:wp14="http://schemas.microsoft.com/office/word/2010/wordml" wp14:textId="218B41C7">
+    <w:p>
       <w:pPr>
         <w:pStyle w:val="ListParagraph"/>
         <w:numPr>
@@ -181,57 +96,23 @@
           <w:numId w:val="1"/>
         </w:numPr>
         <w:rPr>
-          <w:rFonts w:ascii="Calibri" w:hAnsi="Calibri" w:eastAsia="Calibri" w:cs="Calibri"/>
-          <w:b w:val="0"/>
-          <w:bCs w:val="0"/>
-          <w:i w:val="0"/>
-          <w:iCs w:val="0"/>
-          <w:caps w:val="0"/>
-          <w:smallCaps w:val="0"/>
-          <w:noProof w:val="0"/>
-          <w:color w:val="333333"/>
-          <w:sz w:val="21"/>
-          <w:szCs w:val="21"/>
-          <w:lang w:val="en-US"/>
-        </w:rPr>
-      </w:pPr>
-      <w:r>
-        <w:rPr>
-          <w:rFonts w:ascii="Calibri" w:hAnsi="Calibri" w:eastAsia="Calibri" w:cs="Calibri"/>
-          <w:b w:val="0"/>
-          <w:bCs w:val="0"/>
-          <w:i w:val="0"/>
-          <w:iCs w:val="0"/>
-          <w:caps w:val="0"/>
-          <w:smallCaps w:val="0"/>
-          <w:noProof w:val="0"/>
-          <w:color w:val="333333"/>
-          <w:sz w:val="21"/>
-          <w:szCs w:val="21"/>
-          <w:u w:val="none"/>
-          <w:lang w:val="en-US"/>
-        </w:rPr>
-        <w:t>Meeting cadence (with and without instru</w:t>
-      </w:r>
-      <w:r>
-        <w:rPr>
-          <w:rFonts w:ascii="Calibri" w:hAnsi="Calibri" w:eastAsia="Calibri" w:cs="Calibri"/>
-          <w:b w:val="0"/>
-          <w:bCs w:val="0"/>
-          <w:i w:val="0"/>
-          <w:iCs w:val="0"/>
-          <w:caps w:val="0"/>
-          <w:smallCaps w:val="0"/>
-          <w:noProof w:val="0"/>
-          <w:color w:val="333333"/>
-          <w:sz w:val="21"/>
-          <w:szCs w:val="21"/>
-          <w:lang w:val="en-US"/>
-        </w:rPr>
-        <w:t>ctor)</w:t>
+          <w:rFonts w:ascii="Calibri" w:eastAsia="Calibri" w:hAnsi="Calibri" w:cs="Calibri"/>
+          <w:color w:val="333333"/>
+          <w:sz w:val="21"/>
+          <w:szCs w:val="21"/>
+        </w:rPr>
+      </w:pPr>
+      <w:r>
+        <w:rPr>
+          <w:rFonts w:ascii="Calibri" w:eastAsia="Calibri" w:hAnsi="Calibri" w:cs="Calibri"/>
+          <w:color w:val="333333"/>
+          <w:sz w:val="21"/>
+          <w:szCs w:val="21"/>
+        </w:rPr>
+        <w:t>Meeting cadence (with and without instructor)</w:t>
       </w:r>
     </w:p>
-    <w:p xmlns:wp14="http://schemas.microsoft.com/office/word/2010/wordml" wp14:textId="58116F51">
+    <w:p>
       <w:pPr>
         <w:pStyle w:val="ListParagraph"/>
         <w:numPr>
@@ -239,73 +120,23 @@
           <w:numId w:val="1"/>
         </w:numPr>
         <w:rPr>
-          <w:rFonts w:ascii="Calibri" w:hAnsi="Calibri" w:eastAsia="Calibri" w:cs="Calibri"/>
-          <w:b w:val="0"/>
-          <w:bCs w:val="0"/>
-          <w:i w:val="0"/>
-          <w:iCs w:val="0"/>
-          <w:caps w:val="0"/>
-          <w:smallCaps w:val="0"/>
-          <w:noProof w:val="0"/>
-          <w:color w:val="333333"/>
-          <w:sz w:val="21"/>
-          <w:szCs w:val="21"/>
-          <w:lang w:val="en-US"/>
-        </w:rPr>
-      </w:pPr>
-      <w:r>
-        <w:rPr>
-          <w:rFonts w:ascii="Calibri" w:hAnsi="Calibri" w:eastAsia="Calibri" w:cs="Calibri"/>
-          <w:b w:val="0"/>
-          <w:bCs w:val="0"/>
-          <w:i w:val="0"/>
-          <w:iCs w:val="0"/>
-          <w:caps w:val="0"/>
-          <w:smallCaps w:val="0"/>
-          <w:noProof w:val="0"/>
-          <w:color w:val="333333"/>
-          <w:sz w:val="21"/>
-          <w:szCs w:val="21"/>
-          <w:lang w:val="en-US"/>
-        </w:rPr>
-        <w:t>With</w:t>
-      </w:r>
-      <w:r>
-        <w:rPr>
-          <w:rFonts w:ascii="Calibri" w:hAnsi="Calibri" w:eastAsia="Calibri" w:cs="Calibri"/>
-          <w:b w:val="0"/>
-          <w:bCs w:val="0"/>
-          <w:i w:val="0"/>
-          <w:iCs w:val="0"/>
-          <w:caps w:val="0"/>
-          <w:smallCaps w:val="0"/>
-          <w:noProof w:val="0"/>
-          <w:color w:val="333333"/>
-          <w:sz w:val="21"/>
-          <w:szCs w:val="21"/>
-          <w:lang w:val="en-US"/>
-        </w:rPr>
-        <w:t>: Tuesday</w:t>
-      </w:r>
-      <w:r>
-        <w:rPr>
-          <w:rFonts w:ascii="Calibri" w:hAnsi="Calibri" w:eastAsia="Calibri" w:cs="Calibri"/>
-          <w:b w:val="0"/>
-          <w:bCs w:val="0"/>
-          <w:i w:val="0"/>
-          <w:iCs w:val="0"/>
-          <w:caps w:val="0"/>
-          <w:smallCaps w:val="0"/>
-          <w:noProof w:val="0"/>
-          <w:color w:val="333333"/>
-          <w:sz w:val="21"/>
-          <w:szCs w:val="21"/>
-          <w:lang w:val="en-US"/>
-        </w:rPr>
-        <w:t>, 6PM</w:t>
+          <w:rFonts w:ascii="Calibri" w:eastAsia="Calibri" w:hAnsi="Calibri" w:cs="Calibri"/>
+          <w:color w:val="333333"/>
+          <w:sz w:val="21"/>
+          <w:szCs w:val="21"/>
+        </w:rPr>
+      </w:pPr>
+      <w:r>
+        <w:rPr>
+          <w:rFonts w:ascii="Calibri" w:eastAsia="Calibri" w:hAnsi="Calibri" w:cs="Calibri"/>
+          <w:color w:val="333333"/>
+          <w:sz w:val="21"/>
+          <w:szCs w:val="21"/>
+        </w:rPr>
+        <w:t>With: Tuesday, 6PM</w:t>
       </w:r>
     </w:p>
-    <w:p xmlns:wp14="http://schemas.microsoft.com/office/word/2010/wordml" wp14:textId="3C6AB36F">
+    <w:p>
       <w:pPr>
         <w:pStyle w:val="ListParagraph"/>
         <w:numPr>
@@ -313,39 +144,23 @@
           <w:numId w:val="1"/>
         </w:numPr>
         <w:rPr>
-          <w:rFonts w:ascii="Calibri" w:hAnsi="Calibri" w:eastAsia="Calibri" w:cs="Calibri"/>
-          <w:b w:val="0"/>
-          <w:bCs w:val="0"/>
-          <w:i w:val="0"/>
-          <w:iCs w:val="0"/>
-          <w:caps w:val="0"/>
-          <w:smallCaps w:val="0"/>
-          <w:noProof w:val="0"/>
-          <w:color w:val="333333"/>
-          <w:sz w:val="21"/>
-          <w:szCs w:val="21"/>
-          <w:lang w:val="en-US"/>
-        </w:rPr>
-      </w:pPr>
-      <w:r>
-        <w:rPr>
-          <w:rFonts w:ascii="Calibri" w:hAnsi="Calibri" w:eastAsia="Calibri" w:cs="Calibri"/>
-          <w:b w:val="0"/>
-          <w:bCs w:val="0"/>
-          <w:i w:val="0"/>
-          <w:iCs w:val="0"/>
-          <w:caps w:val="0"/>
-          <w:smallCaps w:val="0"/>
-          <w:noProof w:val="0"/>
-          <w:color w:val="333333"/>
-          <w:sz w:val="21"/>
-          <w:szCs w:val="21"/>
-          <w:lang w:val="en-US"/>
+          <w:rFonts w:ascii="Calibri" w:eastAsia="Calibri" w:hAnsi="Calibri" w:cs="Calibri"/>
+          <w:color w:val="333333"/>
+          <w:sz w:val="21"/>
+          <w:szCs w:val="21"/>
+        </w:rPr>
+      </w:pPr>
+      <w:r>
+        <w:rPr>
+          <w:rFonts w:ascii="Calibri" w:eastAsia="Calibri" w:hAnsi="Calibri" w:cs="Calibri"/>
+          <w:color w:val="333333"/>
+          <w:sz w:val="21"/>
+          <w:szCs w:val="21"/>
         </w:rPr>
         <w:t>Without Thursday, 6PM</w:t>
       </w:r>
     </w:p>
-    <w:p xmlns:wp14="http://schemas.microsoft.com/office/word/2010/wordml" wp14:textId="42334604">
+    <w:p>
       <w:pPr>
         <w:pStyle w:val="ListParagraph"/>
         <w:numPr>
@@ -353,39 +168,23 @@
           <w:numId w:val="1"/>
         </w:numPr>
         <w:rPr>
-          <w:rFonts w:ascii="Calibri" w:hAnsi="Calibri" w:eastAsia="Calibri" w:cs="Calibri"/>
-          <w:b w:val="0"/>
-          <w:bCs w:val="0"/>
-          <w:i w:val="0"/>
-          <w:iCs w:val="0"/>
-          <w:caps w:val="0"/>
-          <w:smallCaps w:val="0"/>
-          <w:noProof w:val="0"/>
-          <w:color w:val="333333"/>
-          <w:sz w:val="21"/>
-          <w:szCs w:val="21"/>
-          <w:lang w:val="en-US"/>
-        </w:rPr>
-      </w:pPr>
-      <w:r>
-        <w:rPr>
-          <w:rFonts w:ascii="Calibri" w:hAnsi="Calibri" w:eastAsia="Calibri" w:cs="Calibri"/>
-          <w:b w:val="0"/>
-          <w:bCs w:val="0"/>
-          <w:i w:val="0"/>
-          <w:iCs w:val="0"/>
-          <w:caps w:val="0"/>
-          <w:smallCaps w:val="0"/>
-          <w:noProof w:val="0"/>
-          <w:color w:val="333333"/>
-          <w:sz w:val="21"/>
-          <w:szCs w:val="21"/>
-          <w:lang w:val="en-US"/>
+          <w:rFonts w:ascii="Calibri" w:eastAsia="Calibri" w:hAnsi="Calibri" w:cs="Calibri"/>
+          <w:color w:val="333333"/>
+          <w:sz w:val="21"/>
+          <w:szCs w:val="21"/>
+        </w:rPr>
+      </w:pPr>
+      <w:r>
+        <w:rPr>
+          <w:rFonts w:ascii="Calibri" w:eastAsia="Calibri" w:hAnsi="Calibri" w:cs="Calibri"/>
+          <w:color w:val="333333"/>
+          <w:sz w:val="21"/>
+          <w:szCs w:val="21"/>
         </w:rPr>
         <w:t>Preferred contact method</w:t>
       </w:r>
     </w:p>
-    <w:p xmlns:wp14="http://schemas.microsoft.com/office/word/2010/wordml" wp14:textId="3E29FE1A">
+    <w:p>
       <w:pPr>
         <w:pStyle w:val="ListParagraph"/>
         <w:numPr>
@@ -393,39 +192,23 @@
           <w:numId w:val="1"/>
         </w:numPr>
         <w:rPr>
-          <w:rFonts w:ascii="Calibri" w:hAnsi="Calibri" w:eastAsia="Calibri" w:cs="Calibri"/>
-          <w:b w:val="0"/>
-          <w:bCs w:val="0"/>
-          <w:i w:val="0"/>
-          <w:iCs w:val="0"/>
-          <w:caps w:val="0"/>
-          <w:smallCaps w:val="0"/>
-          <w:noProof w:val="0"/>
-          <w:color w:val="333333"/>
-          <w:sz w:val="21"/>
-          <w:szCs w:val="21"/>
-          <w:lang w:val="en-US"/>
-        </w:rPr>
-      </w:pPr>
-      <w:r>
-        <w:rPr>
-          <w:rFonts w:ascii="Calibri" w:hAnsi="Calibri" w:eastAsia="Calibri" w:cs="Calibri"/>
-          <w:b w:val="0"/>
-          <w:bCs w:val="0"/>
-          <w:i w:val="0"/>
-          <w:iCs w:val="0"/>
-          <w:caps w:val="0"/>
-          <w:smallCaps w:val="0"/>
-          <w:noProof w:val="0"/>
-          <w:color w:val="333333"/>
-          <w:sz w:val="21"/>
-          <w:szCs w:val="21"/>
-          <w:lang w:val="en-US"/>
+          <w:rFonts w:ascii="Calibri" w:eastAsia="Calibri" w:hAnsi="Calibri" w:cs="Calibri"/>
+          <w:color w:val="333333"/>
+          <w:sz w:val="21"/>
+          <w:szCs w:val="21"/>
+        </w:rPr>
+      </w:pPr>
+      <w:r>
+        <w:rPr>
+          <w:rFonts w:ascii="Calibri" w:eastAsia="Calibri" w:hAnsi="Calibri" w:cs="Calibri"/>
+          <w:color w:val="333333"/>
+          <w:sz w:val="21"/>
+          <w:szCs w:val="21"/>
         </w:rPr>
         <w:t>MS Teams</w:t>
       </w:r>
     </w:p>
-    <w:p xmlns:wp14="http://schemas.microsoft.com/office/word/2010/wordml" wp14:textId="7279A05C">
+    <w:p>
       <w:pPr>
         <w:pStyle w:val="ListParagraph"/>
         <w:numPr>
@@ -433,39 +216,23 @@
           <w:numId w:val="1"/>
         </w:numPr>
         <w:rPr>
-          <w:rFonts w:ascii="Calibri" w:hAnsi="Calibri" w:eastAsia="Calibri" w:cs="Calibri"/>
-          <w:b w:val="0"/>
-          <w:bCs w:val="0"/>
-          <w:i w:val="0"/>
-          <w:iCs w:val="0"/>
-          <w:caps w:val="0"/>
-          <w:smallCaps w:val="0"/>
-          <w:noProof w:val="0"/>
-          <w:color w:val="333333"/>
-          <w:sz w:val="21"/>
-          <w:szCs w:val="21"/>
-          <w:lang w:val="en-US"/>
-        </w:rPr>
-      </w:pPr>
-      <w:r>
-        <w:rPr>
-          <w:rFonts w:ascii="Calibri" w:hAnsi="Calibri" w:eastAsia="Calibri" w:cs="Calibri"/>
-          <w:b w:val="0"/>
-          <w:bCs w:val="0"/>
-          <w:i w:val="0"/>
-          <w:iCs w:val="0"/>
-          <w:caps w:val="0"/>
-          <w:smallCaps w:val="0"/>
-          <w:noProof w:val="0"/>
-          <w:color w:val="333333"/>
-          <w:sz w:val="21"/>
-          <w:szCs w:val="21"/>
-          <w:lang w:val="en-US"/>
+          <w:rFonts w:ascii="Calibri" w:eastAsia="Calibri" w:hAnsi="Calibri" w:cs="Calibri"/>
+          <w:color w:val="333333"/>
+          <w:sz w:val="21"/>
+          <w:szCs w:val="21"/>
+        </w:rPr>
+      </w:pPr>
+      <w:r>
+        <w:rPr>
+          <w:rFonts w:ascii="Calibri" w:eastAsia="Calibri" w:hAnsi="Calibri" w:cs="Calibri"/>
+          <w:color w:val="333333"/>
+          <w:sz w:val="21"/>
+          <w:szCs w:val="21"/>
         </w:rPr>
         <w:t>File sharing system to be used</w:t>
       </w:r>
     </w:p>
-    <w:p xmlns:wp14="http://schemas.microsoft.com/office/word/2010/wordml" wp14:textId="041A47DB">
+    <w:p>
       <w:pPr>
         <w:pStyle w:val="ListParagraph"/>
         <w:numPr>
@@ -473,39 +240,43 @@
           <w:numId w:val="1"/>
         </w:numPr>
         <w:rPr>
-          <w:rFonts w:ascii="Calibri" w:hAnsi="Calibri" w:eastAsia="Calibri" w:cs="Calibri"/>
-          <w:b w:val="0"/>
-          <w:bCs w:val="0"/>
-          <w:i w:val="0"/>
-          <w:iCs w:val="0"/>
-          <w:caps w:val="0"/>
-          <w:smallCaps w:val="0"/>
-          <w:noProof w:val="0"/>
-          <w:color w:val="333333"/>
-          <w:sz w:val="21"/>
-          <w:szCs w:val="21"/>
-          <w:lang w:val="en-US"/>
-        </w:rPr>
-      </w:pPr>
-      <w:r>
-        <w:rPr>
-          <w:rFonts w:ascii="Calibri" w:hAnsi="Calibri" w:eastAsia="Calibri" w:cs="Calibri"/>
-          <w:b w:val="0"/>
-          <w:bCs w:val="0"/>
-          <w:i w:val="0"/>
-          <w:iCs w:val="0"/>
-          <w:caps w:val="0"/>
-          <w:smallCaps w:val="0"/>
-          <w:noProof w:val="0"/>
-          <w:color w:val="333333"/>
-          <w:sz w:val="21"/>
-          <w:szCs w:val="21"/>
-          <w:lang w:val="en-US"/>
+          <w:rFonts w:ascii="Calibri" w:eastAsia="Calibri" w:hAnsi="Calibri" w:cs="Calibri"/>
+          <w:color w:val="333333"/>
+          <w:sz w:val="21"/>
+          <w:szCs w:val="21"/>
+        </w:rPr>
+      </w:pPr>
+      <w:r>
+        <w:rPr>
+          <w:rFonts w:ascii="Calibri" w:eastAsia="Calibri" w:hAnsi="Calibri" w:cs="Calibri"/>
+          <w:color w:val="333333"/>
+          <w:sz w:val="21"/>
+          <w:szCs w:val="21"/>
         </w:rPr>
         <w:t>MS Teams</w:t>
       </w:r>
+      <w:r>
+        <w:rPr>
+          <w:rFonts w:ascii="Calibri" w:eastAsia="Calibri" w:hAnsi="Calibri" w:cs="Calibri"/>
+          <w:color w:val="333333"/>
+          <w:sz w:val="21"/>
+          <w:szCs w:val="21"/>
+        </w:rPr>
+        <w:t xml:space="preserve">, </w:t>
+      </w:r>
+      <w:proofErr w:type="spellStart"/>
+      <w:r>
+        <w:rPr>
+          <w:rFonts w:ascii="Calibri" w:eastAsia="Calibri" w:hAnsi="Calibri" w:cs="Calibri"/>
+          <w:color w:val="333333"/>
+          <w:sz w:val="21"/>
+          <w:szCs w:val="21"/>
+        </w:rPr>
+        <w:t>Github</w:t>
+      </w:r>
+      <w:proofErr w:type="spellEnd"/>
     </w:p>
-    <w:p xmlns:wp14="http://schemas.microsoft.com/office/word/2010/wordml" wp14:textId="4B75D0A6">
+    <w:p>
       <w:pPr>
         <w:pStyle w:val="ListParagraph"/>
         <w:numPr>
@@ -513,39 +284,23 @@
           <w:numId w:val="1"/>
         </w:numPr>
         <w:rPr>
-          <w:rFonts w:ascii="Calibri" w:hAnsi="Calibri" w:eastAsia="Calibri" w:cs="Calibri"/>
-          <w:b w:val="0"/>
-          <w:bCs w:val="0"/>
-          <w:i w:val="0"/>
-          <w:iCs w:val="0"/>
-          <w:caps w:val="0"/>
-          <w:smallCaps w:val="0"/>
-          <w:noProof w:val="0"/>
-          <w:color w:val="333333"/>
-          <w:sz w:val="21"/>
-          <w:szCs w:val="21"/>
-          <w:lang w:val="en-US"/>
-        </w:rPr>
-      </w:pPr>
-      <w:r>
-        <w:rPr>
-          <w:rFonts w:ascii="Calibri" w:hAnsi="Calibri" w:eastAsia="Calibri" w:cs="Calibri"/>
-          <w:b w:val="0"/>
-          <w:bCs w:val="0"/>
-          <w:i w:val="0"/>
-          <w:iCs w:val="0"/>
-          <w:caps w:val="0"/>
-          <w:smallCaps w:val="0"/>
-          <w:noProof w:val="0"/>
-          <w:color w:val="333333"/>
-          <w:sz w:val="21"/>
-          <w:szCs w:val="21"/>
-          <w:lang w:val="en-US"/>
+          <w:rFonts w:ascii="Calibri" w:eastAsia="Calibri" w:hAnsi="Calibri" w:cs="Calibri"/>
+          <w:color w:val="333333"/>
+          <w:sz w:val="21"/>
+          <w:szCs w:val="21"/>
+        </w:rPr>
+      </w:pPr>
+      <w:r>
+        <w:rPr>
+          <w:rFonts w:ascii="Calibri" w:eastAsia="Calibri" w:hAnsi="Calibri" w:cs="Calibri"/>
+          <w:color w:val="333333"/>
+          <w:sz w:val="21"/>
+          <w:szCs w:val="21"/>
         </w:rPr>
         <w:t xml:space="preserve">Communication platform(s) to be used </w:t>
       </w:r>
     </w:p>
-    <w:p xmlns:wp14="http://schemas.microsoft.com/office/word/2010/wordml" wp14:textId="05BAC4ED">
+    <w:p>
       <w:pPr>
         <w:pStyle w:val="ListParagraph"/>
         <w:numPr>
@@ -553,39 +308,34 @@
           <w:numId w:val="1"/>
         </w:numPr>
         <w:rPr>
-          <w:rFonts w:ascii="Calibri" w:hAnsi="Calibri" w:eastAsia="Calibri" w:cs="Calibri"/>
-          <w:b w:val="0"/>
-          <w:bCs w:val="0"/>
-          <w:i w:val="0"/>
-          <w:iCs w:val="0"/>
-          <w:caps w:val="0"/>
-          <w:smallCaps w:val="0"/>
-          <w:noProof w:val="0"/>
-          <w:color w:val="333333"/>
-          <w:sz w:val="21"/>
-          <w:szCs w:val="21"/>
-          <w:lang w:val="en-US"/>
-        </w:rPr>
-      </w:pPr>
-      <w:r>
-        <w:rPr>
-          <w:rFonts w:ascii="Calibri" w:hAnsi="Calibri" w:eastAsia="Calibri" w:cs="Calibri"/>
-          <w:b w:val="0"/>
-          <w:bCs w:val="0"/>
-          <w:i w:val="0"/>
-          <w:iCs w:val="0"/>
-          <w:caps w:val="0"/>
-          <w:smallCaps w:val="0"/>
-          <w:noProof w:val="0"/>
-          <w:color w:val="333333"/>
-          <w:sz w:val="21"/>
-          <w:szCs w:val="21"/>
-          <w:lang w:val="en-US"/>
+          <w:rFonts w:ascii="Calibri" w:eastAsia="Calibri" w:hAnsi="Calibri" w:cs="Calibri"/>
+          <w:color w:val="333333"/>
+          <w:sz w:val="21"/>
+          <w:szCs w:val="21"/>
+        </w:rPr>
+      </w:pPr>
+      <w:r>
+        <w:rPr>
+          <w:rFonts w:ascii="Calibri" w:eastAsia="Calibri" w:hAnsi="Calibri" w:cs="Calibri"/>
+          <w:color w:val="333333"/>
+          <w:sz w:val="21"/>
+          <w:szCs w:val="21"/>
         </w:rPr>
         <w:t>MS Teams</w:t>
       </w:r>
+      <w:r>
+        <w:rPr>
+          <w:rFonts w:ascii="Calibri" w:eastAsia="Calibri" w:hAnsi="Calibri" w:cs="Calibri"/>
+          <w:color w:val="333333"/>
+          <w:sz w:val="21"/>
+          <w:szCs w:val="21"/>
+        </w:rPr>
+        <w:t>, Github</w:t>
+      </w:r>
+      <w:bookmarkStart w:id="0" w:name="_GoBack"/>
+      <w:bookmarkEnd w:id="0"/>
     </w:p>
-    <w:p xmlns:wp14="http://schemas.microsoft.com/office/word/2010/wordml" wp14:textId="39B76649">
+    <w:p>
       <w:pPr>
         <w:pStyle w:val="ListParagraph"/>
         <w:numPr>
@@ -593,39 +343,23 @@
           <w:numId w:val="1"/>
         </w:numPr>
         <w:rPr>
-          <w:rFonts w:ascii="Calibri" w:hAnsi="Calibri" w:eastAsia="Calibri" w:cs="Calibri"/>
-          <w:b w:val="0"/>
-          <w:bCs w:val="0"/>
-          <w:i w:val="0"/>
-          <w:iCs w:val="0"/>
-          <w:caps w:val="0"/>
-          <w:smallCaps w:val="0"/>
-          <w:noProof w:val="0"/>
-          <w:color w:val="333333"/>
-          <w:sz w:val="21"/>
-          <w:szCs w:val="21"/>
-          <w:lang w:val="en-US"/>
-        </w:rPr>
-      </w:pPr>
-      <w:r>
-        <w:rPr>
-          <w:rFonts w:ascii="Calibri" w:hAnsi="Calibri" w:eastAsia="Calibri" w:cs="Calibri"/>
-          <w:b w:val="0"/>
-          <w:bCs w:val="0"/>
-          <w:i w:val="0"/>
-          <w:iCs w:val="0"/>
-          <w:caps w:val="0"/>
-          <w:smallCaps w:val="0"/>
-          <w:noProof w:val="0"/>
-          <w:color w:val="333333"/>
-          <w:sz w:val="21"/>
-          <w:szCs w:val="21"/>
-          <w:lang w:val="en-US"/>
+          <w:rFonts w:ascii="Calibri" w:eastAsia="Calibri" w:hAnsi="Calibri" w:cs="Calibri"/>
+          <w:color w:val="333333"/>
+          <w:sz w:val="21"/>
+          <w:szCs w:val="21"/>
+        </w:rPr>
+      </w:pPr>
+      <w:r>
+        <w:rPr>
+          <w:rFonts w:ascii="Calibri" w:eastAsia="Calibri" w:hAnsi="Calibri" w:cs="Calibri"/>
+          <w:color w:val="333333"/>
+          <w:sz w:val="21"/>
+          <w:szCs w:val="21"/>
         </w:rPr>
         <w:t>Communication and response expectations</w:t>
       </w:r>
     </w:p>
-    <w:p xmlns:wp14="http://schemas.microsoft.com/office/word/2010/wordml" wp14:textId="07134814">
+    <w:p>
       <w:pPr>
         <w:pStyle w:val="ListParagraph"/>
         <w:numPr>
@@ -633,84 +367,30 @@
           <w:numId w:val="1"/>
         </w:numPr>
         <w:rPr>
-          <w:rFonts w:ascii="Calibri" w:hAnsi="Calibri" w:eastAsia="Calibri" w:cs="Calibri"/>
-          <w:b w:val="0"/>
-          <w:bCs w:val="0"/>
-          <w:i w:val="0"/>
-          <w:iCs w:val="0"/>
-          <w:caps w:val="0"/>
-          <w:smallCaps w:val="0"/>
-          <w:noProof w:val="0"/>
-          <w:color w:val="333333"/>
-          <w:sz w:val="21"/>
-          <w:szCs w:val="21"/>
-          <w:lang w:val="en-US"/>
-        </w:rPr>
-      </w:pPr>
-      <w:r>
-        <w:rPr>
-          <w:rFonts w:ascii="Calibri" w:hAnsi="Calibri" w:eastAsia="Calibri" w:cs="Calibri"/>
-          <w:b w:val="0"/>
-          <w:bCs w:val="0"/>
-          <w:i w:val="0"/>
-          <w:iCs w:val="0"/>
-          <w:caps w:val="0"/>
-          <w:smallCaps w:val="0"/>
-          <w:noProof w:val="0"/>
-          <w:color w:val="333333"/>
-          <w:sz w:val="21"/>
-          <w:szCs w:val="21"/>
-          <w:lang w:val="en-US"/>
-        </w:rPr>
-        <w:t xml:space="preserve">Teams should be checked at a minimum of once a day, to </w:t>
-      </w:r>
-      <w:r>
-        <w:rPr>
-          <w:rFonts w:ascii="Calibri" w:hAnsi="Calibri" w:eastAsia="Calibri" w:cs="Calibri"/>
-          <w:b w:val="0"/>
-          <w:bCs w:val="0"/>
-          <w:i w:val="0"/>
-          <w:iCs w:val="0"/>
-          <w:caps w:val="0"/>
-          <w:smallCaps w:val="0"/>
-          <w:noProof w:val="0"/>
-          <w:color w:val="333333"/>
-          <w:sz w:val="21"/>
-          <w:szCs w:val="21"/>
-          <w:lang w:val="en-US"/>
-        </w:rPr>
-        <w:t>assure</w:t>
-      </w:r>
-      <w:r>
-        <w:rPr>
-          <w:rFonts w:ascii="Calibri" w:hAnsi="Calibri" w:eastAsia="Calibri" w:cs="Calibri"/>
-          <w:b w:val="0"/>
-          <w:bCs w:val="0"/>
-          <w:i w:val="0"/>
-          <w:iCs w:val="0"/>
-          <w:caps w:val="0"/>
-          <w:smallCaps w:val="0"/>
-          <w:noProof w:val="0"/>
-          <w:color w:val="333333"/>
-          <w:sz w:val="21"/>
-          <w:szCs w:val="21"/>
-          <w:lang w:val="en-US"/>
-        </w:rPr>
-        <w:t xml:space="preserve"> nothing is missed</w:t>
+          <w:rFonts w:ascii="Calibri" w:eastAsia="Calibri" w:hAnsi="Calibri" w:cs="Calibri"/>
+          <w:color w:val="333333"/>
+          <w:sz w:val="21"/>
+          <w:szCs w:val="21"/>
+        </w:rPr>
+      </w:pPr>
+      <w:r>
+        <w:rPr>
+          <w:rFonts w:ascii="Calibri" w:eastAsia="Calibri" w:hAnsi="Calibri" w:cs="Calibri"/>
+          <w:color w:val="333333"/>
+          <w:sz w:val="21"/>
+          <w:szCs w:val="21"/>
+        </w:rPr>
+        <w:t>Teams should be checked at a minimum of once a day, to assure nothing is missed</w:t>
       </w:r>
     </w:p>
-    <w:p xmlns:wp14="http://schemas.microsoft.com/office/word/2010/wordml" wp14:textId="4A6EB6CE">
+    <w:p>
       <w:r>
         <w:br/>
       </w:r>
     </w:p>
-    <w:p xmlns:wp14="http://schemas.microsoft.com/office/word/2010/wordml" wp14:textId="5A96EA2F">
-      <w:pPr>
-        <w:pStyle w:val="Normal"/>
-      </w:pPr>
-    </w:p>
+    <w:p/>
     <w:sectPr>
-      <w:pgSz w:w="12240" w:h="15840" w:orient="portrait"/>
+      <w:pgSz w:w="12240" w:h="15840"/>
       <w:pgMar w:top="1440" w:right="1440" w:bottom="1440" w:left="1440" w:header="720" w:footer="720" w:gutter="0"/>
       <w:cols w:space="720"/>
       <w:docGrid w:linePitch="360"/>
@@ -720,10 +400,12 @@
 </file>
 
 <file path=word/numbering.xml><?xml version="1.0" encoding="utf-8"?>
-<w:numbering xmlns:w="http://schemas.openxmlformats.org/wordprocessingml/2006/main">
-  <w:abstractNum xmlns:w="http://schemas.openxmlformats.org/wordprocessingml/2006/main" w:abstractNumId="0">
-    <w:multiLevelType xmlns:w="http://schemas.openxmlformats.org/wordprocessingml/2006/main" w:val="hybridMultilevel"/>
-    <w:lvl xmlns:w="http://schemas.openxmlformats.org/wordprocessingml/2006/main" w:ilvl="0">
+<w:numbering xmlns:wpc="http://schemas.microsoft.com/office/word/2010/wordprocessingCanvas" xmlns:cx="http://schemas.microsoft.com/office/drawing/2014/chartex" xmlns:mc="http://schemas.openxmlformats.org/markup-compatibility/2006" xmlns:o="urn:schemas-microsoft-com:office:office" xmlns:r="http://schemas.openxmlformats.org/officeDocument/2006/relationships" xmlns:m="http://schemas.openxmlformats.org/officeDocument/2006/math" xmlns:v="urn:schemas-microsoft-com:vml" xmlns:wp14="http://schemas.microsoft.com/office/word/2010/wordprocessingDrawing" xmlns:wp="http://schemas.openxmlformats.org/drawingml/2006/wordprocessingDrawing" xmlns:w10="urn:schemas-microsoft-com:office:word" xmlns:w="http://schemas.openxmlformats.org/wordprocessingml/2006/main" xmlns:w14="http://schemas.microsoft.com/office/word/2010/wordml" xmlns:w15="http://schemas.microsoft.com/office/word/2012/wordml" xmlns:w16se="http://schemas.microsoft.com/office/word/2015/wordml/symex" xmlns:wpg="http://schemas.microsoft.com/office/word/2010/wordprocessingGroup" xmlns:wpi="http://schemas.microsoft.com/office/word/2010/wordprocessingInk" xmlns:wne="http://schemas.microsoft.com/office/word/2006/wordml" xmlns:wps="http://schemas.microsoft.com/office/word/2010/wordprocessingShape" mc:Ignorable="w14 w15 w16se wp14">
+  <w:abstractNum w:abstractNumId="0" w15:restartNumberingAfterBreak="0">
+    <w:nsid w:val="2E216D1D"/>
+    <w:multiLevelType w:val="hybridMultilevel"/>
+    <w:tmpl w:val="5B4E5984"/>
+    <w:lvl w:ilvl="0" w:tplc="914ECA16">
       <w:start w:val="1"/>
       <w:numFmt w:val="bullet"/>
       <w:lvlText w:val=""/>
@@ -732,10 +414,10 @@
         <w:ind w:left="720" w:hanging="360"/>
       </w:pPr>
       <w:rPr>
-        <w:rFonts w:hint="default" w:ascii="Symbol" w:hAnsi="Symbol"/>
+        <w:rFonts w:ascii="Symbol" w:hAnsi="Symbol" w:hint="default"/>
       </w:rPr>
     </w:lvl>
-    <w:lvl xmlns:w="http://schemas.openxmlformats.org/wordprocessingml/2006/main" w:ilvl="1">
+    <w:lvl w:ilvl="1" w:tplc="6C7ADD86">
       <w:start w:val="1"/>
       <w:numFmt w:val="bullet"/>
       <w:lvlText w:val="o"/>
@@ -744,10 +426,10 @@
         <w:ind w:left="1440" w:hanging="360"/>
       </w:pPr>
       <w:rPr>
-        <w:rFonts w:hint="default" w:ascii="Courier New" w:hAnsi="Courier New"/>
+        <w:rFonts w:ascii="Courier New" w:hAnsi="Courier New" w:hint="default"/>
       </w:rPr>
     </w:lvl>
-    <w:lvl xmlns:w="http://schemas.openxmlformats.org/wordprocessingml/2006/main" w:ilvl="2">
+    <w:lvl w:ilvl="2" w:tplc="E056C592">
       <w:start w:val="1"/>
       <w:numFmt w:val="bullet"/>
       <w:lvlText w:val=""/>
@@ -756,10 +438,10 @@
         <w:ind w:left="2160" w:hanging="360"/>
       </w:pPr>
       <w:rPr>
-        <w:rFonts w:hint="default" w:ascii="Wingdings" w:hAnsi="Wingdings"/>
+        <w:rFonts w:ascii="Wingdings" w:hAnsi="Wingdings" w:hint="default"/>
       </w:rPr>
     </w:lvl>
-    <w:lvl xmlns:w="http://schemas.openxmlformats.org/wordprocessingml/2006/main" w:ilvl="3">
+    <w:lvl w:ilvl="3" w:tplc="1ADE3928">
       <w:start w:val="1"/>
       <w:numFmt w:val="bullet"/>
       <w:lvlText w:val=""/>
@@ -768,10 +450,10 @@
         <w:ind w:left="2880" w:hanging="360"/>
       </w:pPr>
       <w:rPr>
-        <w:rFonts w:hint="default" w:ascii="Symbol" w:hAnsi="Symbol"/>
+        <w:rFonts w:ascii="Symbol" w:hAnsi="Symbol" w:hint="default"/>
       </w:rPr>
     </w:lvl>
-    <w:lvl xmlns:w="http://schemas.openxmlformats.org/wordprocessingml/2006/main" w:ilvl="4">
+    <w:lvl w:ilvl="4" w:tplc="1BB68E80">
       <w:start w:val="1"/>
       <w:numFmt w:val="bullet"/>
       <w:lvlText w:val="o"/>
@@ -780,10 +462,10 @@
         <w:ind w:left="3600" w:hanging="360"/>
       </w:pPr>
       <w:rPr>
-        <w:rFonts w:hint="default" w:ascii="Courier New" w:hAnsi="Courier New"/>
+        <w:rFonts w:ascii="Courier New" w:hAnsi="Courier New" w:hint="default"/>
       </w:rPr>
     </w:lvl>
-    <w:lvl xmlns:w="http://schemas.openxmlformats.org/wordprocessingml/2006/main" w:ilvl="5">
+    <w:lvl w:ilvl="5" w:tplc="5824C21E">
       <w:start w:val="1"/>
       <w:numFmt w:val="bullet"/>
       <w:lvlText w:val=""/>
@@ -792,10 +474,10 @@
         <w:ind w:left="4320" w:hanging="360"/>
       </w:pPr>
       <w:rPr>
-        <w:rFonts w:hint="default" w:ascii="Wingdings" w:hAnsi="Wingdings"/>
+        <w:rFonts w:ascii="Wingdings" w:hAnsi="Wingdings" w:hint="default"/>
       </w:rPr>
     </w:lvl>
-    <w:lvl xmlns:w="http://schemas.openxmlformats.org/wordprocessingml/2006/main" w:ilvl="6">
+    <w:lvl w:ilvl="6" w:tplc="B290C100">
       <w:start w:val="1"/>
       <w:numFmt w:val="bullet"/>
       <w:lvlText w:val=""/>
@@ -804,10 +486,10 @@
         <w:ind w:left="5040" w:hanging="360"/>
       </w:pPr>
       <w:rPr>
-        <w:rFonts w:hint="default" w:ascii="Symbol" w:hAnsi="Symbol"/>
+        <w:rFonts w:ascii="Symbol" w:hAnsi="Symbol" w:hint="default"/>
       </w:rPr>
     </w:lvl>
-    <w:lvl xmlns:w="http://schemas.openxmlformats.org/wordprocessingml/2006/main" w:ilvl="7">
+    <w:lvl w:ilvl="7" w:tplc="BCE06DB6">
       <w:start w:val="1"/>
       <w:numFmt w:val="bullet"/>
       <w:lvlText w:val="o"/>
@@ -816,10 +498,10 @@
         <w:ind w:left="5760" w:hanging="360"/>
       </w:pPr>
       <w:rPr>
-        <w:rFonts w:hint="default" w:ascii="Courier New" w:hAnsi="Courier New"/>
+        <w:rFonts w:ascii="Courier New" w:hAnsi="Courier New" w:hint="default"/>
       </w:rPr>
     </w:lvl>
-    <w:lvl xmlns:w="http://schemas.openxmlformats.org/wordprocessingml/2006/main" w:ilvl="8">
+    <w:lvl w:ilvl="8" w:tplc="7B6E9632">
       <w:start w:val="1"/>
       <w:numFmt w:val="bullet"/>
       <w:lvlText w:val=""/>
@@ -828,7 +510,7 @@
         <w:ind w:left="6480" w:hanging="360"/>
       </w:pPr>
       <w:rPr>
-        <w:rFonts w:hint="default" w:ascii="Wingdings" w:hAnsi="Wingdings"/>
+        <w:rFonts w:ascii="Wingdings" w:hAnsi="Wingdings" w:hint="default"/>
       </w:rPr>
     </w:lvl>
   </w:abstractNum>
@@ -839,11 +521,11 @@
 </file>
 
 <file path=word/styles.xml><?xml version="1.0" encoding="utf-8"?>
-<w:styles xmlns:wp14="http://schemas.microsoft.com/office/word/2010/wordprocessingDrawing" xmlns:mc="http://schemas.openxmlformats.org/markup-compatibility/2006" xmlns:r="http://schemas.openxmlformats.org/officeDocument/2006/relationships" xmlns:w="http://schemas.openxmlformats.org/wordprocessingml/2006/main" xmlns:w14="http://schemas.microsoft.com/office/word/2010/wordml" xmlns:w15="http://schemas.microsoft.com/office/word/2012/wordml" mc:Ignorable="w14 w15 wp14">
+<w:styles xmlns:mc="http://schemas.openxmlformats.org/markup-compatibility/2006" xmlns:r="http://schemas.openxmlformats.org/officeDocument/2006/relationships" xmlns:w="http://schemas.openxmlformats.org/wordprocessingml/2006/main" xmlns:w14="http://schemas.microsoft.com/office/word/2010/wordml" xmlns:w15="http://schemas.microsoft.com/office/word/2012/wordml" xmlns:w16se="http://schemas.microsoft.com/office/word/2015/wordml/symex" mc:Ignorable="w14 w15 w16se">
   <w:docDefaults>
     <w:rPrDefault>
       <w:rPr>
-        <w:rFonts w:asciiTheme="minorHAnsi" w:hAnsiTheme="minorHAnsi" w:eastAsiaTheme="minorHAnsi" w:cstheme="minorBidi"/>
+        <w:rFonts w:asciiTheme="minorHAnsi" w:eastAsiaTheme="minorHAnsi" w:hAnsiTheme="minorHAnsi" w:cstheme="minorBidi"/>
         <w:sz w:val="22"/>
         <w:szCs w:val="22"/>
         <w:lang w:val="en-US" w:eastAsia="en-US" w:bidi="ar-SA"/>
@@ -858,14 +540,14 @@
   <w:latentStyles w:defLockedState="0" w:defUIPriority="99" w:defSemiHidden="0" w:defUnhideWhenUsed="0" w:defQFormat="0" w:count="371">
     <w:lsdException w:name="Normal" w:uiPriority="0" w:qFormat="1"/>
     <w:lsdException w:name="heading 1" w:uiPriority="9" w:qFormat="1"/>
-    <w:lsdException w:name="heading 2" w:uiPriority="9" w:semiHidden="1" w:unhideWhenUsed="1" w:qFormat="1"/>
-    <w:lsdException w:name="heading 3" w:uiPriority="9" w:semiHidden="1" w:unhideWhenUsed="1" w:qFormat="1"/>
-    <w:lsdException w:name="heading 4" w:uiPriority="9" w:semiHidden="1" w:unhideWhenUsed="1" w:qFormat="1"/>
-    <w:lsdException w:name="heading 5" w:uiPriority="9" w:semiHidden="1" w:unhideWhenUsed="1" w:qFormat="1"/>
-    <w:lsdException w:name="heading 6" w:uiPriority="9" w:semiHidden="1" w:unhideWhenUsed="1" w:qFormat="1"/>
-    <w:lsdException w:name="heading 7" w:uiPriority="9" w:semiHidden="1" w:unhideWhenUsed="1" w:qFormat="1"/>
-    <w:lsdException w:name="heading 8" w:uiPriority="9" w:semiHidden="1" w:unhideWhenUsed="1" w:qFormat="1"/>
-    <w:lsdException w:name="heading 9" w:uiPriority="9" w:semiHidden="1" w:unhideWhenUsed="1" w:qFormat="1"/>
+    <w:lsdException w:name="heading 2" w:semiHidden="1" w:uiPriority="9" w:unhideWhenUsed="1" w:qFormat="1"/>
+    <w:lsdException w:name="heading 3" w:semiHidden="1" w:uiPriority="9" w:unhideWhenUsed="1" w:qFormat="1"/>
+    <w:lsdException w:name="heading 4" w:semiHidden="1" w:uiPriority="9" w:unhideWhenUsed="1" w:qFormat="1"/>
+    <w:lsdException w:name="heading 5" w:semiHidden="1" w:uiPriority="9" w:unhideWhenUsed="1" w:qFormat="1"/>
+    <w:lsdException w:name="heading 6" w:semiHidden="1" w:uiPriority="9" w:unhideWhenUsed="1" w:qFormat="1"/>
+    <w:lsdException w:name="heading 7" w:semiHidden="1" w:uiPriority="9" w:unhideWhenUsed="1" w:qFormat="1"/>
+    <w:lsdException w:name="heading 8" w:semiHidden="1" w:uiPriority="9" w:unhideWhenUsed="1" w:qFormat="1"/>
+    <w:lsdException w:name="heading 9" w:semiHidden="1" w:uiPriority="9" w:unhideWhenUsed="1" w:qFormat="1"/>
     <w:lsdException w:name="index 1" w:semiHidden="1" w:unhideWhenUsed="1"/>
     <w:lsdException w:name="index 2" w:semiHidden="1" w:unhideWhenUsed="1"/>
     <w:lsdException w:name="index 3" w:semiHidden="1" w:unhideWhenUsed="1"/>
@@ -875,22 +557,22 @@
     <w:lsdException w:name="index 7" w:semiHidden="1" w:unhideWhenUsed="1"/>
     <w:lsdException w:name="index 8" w:semiHidden="1" w:unhideWhenUsed="1"/>
     <w:lsdException w:name="index 9" w:semiHidden="1" w:unhideWhenUsed="1"/>
-    <w:lsdException w:name="toc 1" w:uiPriority="39" w:semiHidden="1" w:unhideWhenUsed="1"/>
-    <w:lsdException w:name="toc 2" w:uiPriority="39" w:semiHidden="1" w:unhideWhenUsed="1"/>
-    <w:lsdException w:name="toc 3" w:uiPriority="39" w:semiHidden="1" w:unhideWhenUsed="1"/>
-    <w:lsdException w:name="toc 4" w:uiPriority="39" w:semiHidden="1" w:unhideWhenUsed="1"/>
-    <w:lsdException w:name="toc 5" w:uiPriority="39" w:semiHidden="1" w:unhideWhenUsed="1"/>
-    <w:lsdException w:name="toc 6" w:uiPriority="39" w:semiHidden="1" w:unhideWhenUsed="1"/>
-    <w:lsdException w:name="toc 7" w:uiPriority="39" w:semiHidden="1" w:unhideWhenUsed="1"/>
-    <w:lsdException w:name="toc 8" w:uiPriority="39" w:semiHidden="1" w:unhideWhenUsed="1"/>
-    <w:lsdException w:name="toc 9" w:uiPriority="39" w:semiHidden="1" w:unhideWhenUsed="1"/>
+    <w:lsdException w:name="toc 1" w:semiHidden="1" w:uiPriority="39" w:unhideWhenUsed="1"/>
+    <w:lsdException w:name="toc 2" w:semiHidden="1" w:uiPriority="39" w:unhideWhenUsed="1"/>
+    <w:lsdException w:name="toc 3" w:semiHidden="1" w:uiPriority="39" w:unhideWhenUsed="1"/>
+    <w:lsdException w:name="toc 4" w:semiHidden="1" w:uiPriority="39" w:unhideWhenUsed="1"/>
+    <w:lsdException w:name="toc 5" w:semiHidden="1" w:uiPriority="39" w:unhideWhenUsed="1"/>
+    <w:lsdException w:name="toc 6" w:semiHidden="1" w:uiPriority="39" w:unhideWhenUsed="1"/>
+    <w:lsdException w:name="toc 7" w:semiHidden="1" w:uiPriority="39" w:unhideWhenUsed="1"/>
+    <w:lsdException w:name="toc 8" w:semiHidden="1" w:uiPriority="39" w:unhideWhenUsed="1"/>
+    <w:lsdException w:name="toc 9" w:semiHidden="1" w:uiPriority="39" w:unhideWhenUsed="1"/>
     <w:lsdException w:name="Normal Indent" w:semiHidden="1" w:unhideWhenUsed="1"/>
     <w:lsdException w:name="footnote text" w:semiHidden="1" w:unhideWhenUsed="1"/>
     <w:lsdException w:name="annotation text" w:semiHidden="1" w:unhideWhenUsed="1"/>
     <w:lsdException w:name="header" w:semiHidden="1" w:unhideWhenUsed="1"/>
     <w:lsdException w:name="footer" w:semiHidden="1" w:unhideWhenUsed="1"/>
     <w:lsdException w:name="index heading" w:semiHidden="1" w:unhideWhenUsed="1"/>
-    <w:lsdException w:name="caption" w:uiPriority="35" w:semiHidden="1" w:unhideWhenUsed="1" w:qFormat="1"/>
+    <w:lsdException w:name="caption" w:semiHidden="1" w:uiPriority="35" w:unhideWhenUsed="1" w:qFormat="1"/>
     <w:lsdException w:name="table of figures" w:semiHidden="1" w:unhideWhenUsed="1"/>
     <w:lsdException w:name="envelope address" w:semiHidden="1" w:unhideWhenUsed="1"/>
     <w:lsdException w:name="envelope return" w:semiHidden="1" w:unhideWhenUsed="1"/>
@@ -921,7 +603,7 @@
     <w:lsdException w:name="Title" w:uiPriority="10" w:qFormat="1"/>
     <w:lsdException w:name="Closing" w:semiHidden="1" w:unhideWhenUsed="1"/>
     <w:lsdException w:name="Signature" w:semiHidden="1" w:unhideWhenUsed="1"/>
-    <w:lsdException w:name="Default Paragraph Font" w:uiPriority="1" w:semiHidden="1" w:unhideWhenUsed="1"/>
+    <w:lsdException w:name="Default Paragraph Font" w:semiHidden="1" w:uiPriority="1" w:unhideWhenUsed="1"/>
     <w:lsdException w:name="Body Text" w:semiHidden="1" w:unhideWhenUsed="1"/>
     <w:lsdException w:name="Body Text Indent" w:semiHidden="1" w:unhideWhenUsed="1"/>
     <w:lsdException w:name="List Continue" w:semiHidden="1" w:unhideWhenUsed="1"/>
@@ -1121,8 +803,8 @@
     <w:lsdException w:name="Subtle Reference" w:uiPriority="31" w:qFormat="1"/>
     <w:lsdException w:name="Intense Reference" w:uiPriority="32" w:qFormat="1"/>
     <w:lsdException w:name="Book Title" w:uiPriority="33" w:qFormat="1"/>
-    <w:lsdException w:name="Bibliography" w:uiPriority="37" w:semiHidden="1" w:unhideWhenUsed="1"/>
-    <w:lsdException w:name="TOC Heading" w:uiPriority="39" w:semiHidden="1" w:unhideWhenUsed="1" w:qFormat="1"/>
+    <w:lsdException w:name="Bibliography" w:semiHidden="1" w:uiPriority="37" w:unhideWhenUsed="1"/>
+    <w:lsdException w:name="TOC Heading" w:semiHidden="1" w:uiPriority="39" w:unhideWhenUsed="1" w:qFormat="1"/>
     <w:lsdException w:name="Plain Table 1" w:uiPriority="41"/>
     <w:lsdException w:name="Plain Table 2" w:uiPriority="42"/>
     <w:lsdException w:name="Plain Table 3" w:uiPriority="43"/>
@@ -1228,17 +910,17 @@
     <w:lsdException w:name="List Table 6 Colorful Accent 6" w:uiPriority="51"/>
     <w:lsdException w:name="List Table 7 Colorful Accent 6" w:uiPriority="52"/>
   </w:latentStyles>
-  <w:style w:type="paragraph" w:styleId="Normal" w:default="1">
+  <w:style w:type="paragraph" w:default="1" w:styleId="Normal">
     <w:name w:val="Normal"/>
     <w:qFormat/>
   </w:style>
-  <w:style w:type="character" w:styleId="DefaultParagraphFont" w:default="1">
+  <w:style w:type="character" w:default="1" w:styleId="DefaultParagraphFont">
     <w:name w:val="Default Paragraph Font"/>
     <w:uiPriority w:val="1"/>
     <w:semiHidden/>
     <w:unhideWhenUsed/>
   </w:style>
-  <w:style w:type="table" w:styleId="TableNormal" w:default="1">
+  <w:style w:type="table" w:default="1" w:styleId="TableNormal">
     <w:name w:val="Normal Table"/>
     <w:uiPriority w:val="99"/>
     <w:semiHidden/>
@@ -1253,20 +935,20 @@
       </w:tblCellMar>
     </w:tblPr>
   </w:style>
-  <w:style w:type="numbering" w:styleId="NoList" w:default="1">
+  <w:style w:type="numbering" w:default="1" w:styleId="NoList">
     <w:name w:val="No List"/>
     <w:uiPriority w:val="99"/>
     <w:semiHidden/>
     <w:unhideWhenUsed/>
   </w:style>
-  <w:style xmlns:w14="http://schemas.microsoft.com/office/word/2010/wordml" xmlns:mc="http://schemas.openxmlformats.org/markup-compatibility/2006" xmlns:w="http://schemas.openxmlformats.org/wordprocessingml/2006/main" w:type="paragraph" w:styleId="ListParagraph" mc:Ignorable="w14">
-    <w:name xmlns:w="http://schemas.openxmlformats.org/wordprocessingml/2006/main" w:val="List Paragraph"/>
-    <w:basedOn xmlns:w="http://schemas.openxmlformats.org/wordprocessingml/2006/main" w:val="Normal"/>
-    <w:uiPriority xmlns:w="http://schemas.openxmlformats.org/wordprocessingml/2006/main" w:val="34"/>
-    <w:qFormat xmlns:w="http://schemas.openxmlformats.org/wordprocessingml/2006/main"/>
-    <w:pPr xmlns:w="http://schemas.openxmlformats.org/wordprocessingml/2006/main">
-      <w:ind xmlns:w="http://schemas.openxmlformats.org/wordprocessingml/2006/main" w:left="720"/>
-      <w:contextualSpacing xmlns:w="http://schemas.openxmlformats.org/wordprocessingml/2006/main"/>
+  <w:style w:type="paragraph" w:styleId="ListParagraph">
+    <w:name w:val="List Paragraph"/>
+    <w:basedOn w:val="Normal"/>
+    <w:uiPriority w:val="34"/>
+    <w:qFormat/>
+    <w:pPr>
+      <w:ind w:left="720"/>
+      <w:contextualSpacing/>
     </w:pPr>
   </w:style>
 </w:styles>
@@ -1534,6 +1216,21 @@
 </file>
 
 <file path=customXml/item1.xml><?xml version="1.0" encoding="utf-8"?>
+<p:properties xmlns:p="http://schemas.microsoft.com/office/2006/metadata/properties" xmlns:xsi="http://www.w3.org/2001/XMLSchema-instance" xmlns:pc="http://schemas.microsoft.com/office/infopath/2007/PartnerControls">
+  <documentManagement/>
+</p:properties>
+</file>
+
+<file path=customXml/item2.xml><?xml version="1.0" encoding="utf-8"?>
+<?mso-contentType ?>
+<FormTemplates xmlns="http://schemas.microsoft.com/sharepoint/v3/contenttype/forms">
+  <Display>DocumentLibraryForm</Display>
+  <Edit>DocumentLibraryForm</Edit>
+  <New>DocumentLibraryForm</New>
+</FormTemplates>
+</file>
+
+<file path=customXml/item3.xml><?xml version="1.0" encoding="utf-8"?>
 <ct:contentTypeSchema xmlns:ct="http://schemas.microsoft.com/office/2006/metadata/contentType" xmlns:ma="http://schemas.microsoft.com/office/2006/metadata/properties/metaAttributes" ct:_="" ma:_="" ma:contentTypeName="Document" ma:contentTypeID="0x010100B60C0AC86BD637449AE39A2AF2EEFA87" ma:contentTypeVersion="4" ma:contentTypeDescription="Create a new document." ma:contentTypeScope="" ma:versionID="a77c977e5d250d016eada0132160c7be">
   <xsd:schema xmlns:xsd="http://www.w3.org/2001/XMLSchema" xmlns:xs="http://www.w3.org/2001/XMLSchema" xmlns:p="http://schemas.microsoft.com/office/2006/metadata/properties" xmlns:ns2="a280293b-0828-400a-8437-26d6969a4736" targetNamespace="http://schemas.microsoft.com/office/2006/metadata/properties" ma:root="true" ma:fieldsID="7b6ba6316ede6380f7c867bf520b3799" ns2:_="">
     <xsd:import namespace="a280293b-0828-400a-8437-26d6969a4736"/>
@@ -1679,29 +1376,37 @@
 </ct:contentTypeSchema>
 </file>
 
-<file path=customXml/item2.xml><?xml version="1.0" encoding="utf-8"?>
-<?mso-contentType ?>
-<FormTemplates xmlns="http://schemas.microsoft.com/sharepoint/v3/contenttype/forms">
-  <Display>DocumentLibraryForm</Display>
-  <Edit>DocumentLibraryForm</Edit>
-  <New>DocumentLibraryForm</New>
-</FormTemplates>
-</file>
-
-<file path=customXml/item3.xml><?xml version="1.0" encoding="utf-8"?>
-<p:properties xmlns:p="http://schemas.microsoft.com/office/2006/metadata/properties" xmlns:xsi="http://www.w3.org/2001/XMLSchema-instance" xmlns:pc="http://schemas.microsoft.com/office/infopath/2007/PartnerControls">
-  <documentManagement/>
-</p:properties>
-</file>
-
 <file path=customXml/itemProps1.xml><?xml version="1.0" encoding="utf-8"?>
-<ds:datastoreItem xmlns:ds="http://schemas.openxmlformats.org/officeDocument/2006/customXml" ds:itemID="{1DD7F638-4962-4DFE-9C6D-5E3FB9E8466D}"/>
+<ds:datastoreItem xmlns:ds="http://schemas.openxmlformats.org/officeDocument/2006/customXml" ds:itemID="{931CD47A-1F71-4698-8683-DB5EDA94C6A3}">
+  <ds:schemaRefs>
+    <ds:schemaRef ds:uri="http://schemas.microsoft.com/office/2006/metadata/properties"/>
+    <ds:schemaRef ds:uri="http://schemas.microsoft.com/office/infopath/2007/PartnerControls"/>
+  </ds:schemaRefs>
+</ds:datastoreItem>
 </file>
 
 <file path=customXml/itemProps2.xml><?xml version="1.0" encoding="utf-8"?>
-<ds:datastoreItem xmlns:ds="http://schemas.openxmlformats.org/officeDocument/2006/customXml" ds:itemID="{069F24C8-8E6C-4507-A8F5-29B47F4D59CF}"/>
+<ds:datastoreItem xmlns:ds="http://schemas.openxmlformats.org/officeDocument/2006/customXml" ds:itemID="{069F24C8-8E6C-4507-A8F5-29B47F4D59CF}">
+  <ds:schemaRefs>
+    <ds:schemaRef ds:uri="http://schemas.microsoft.com/sharepoint/v3/contenttype/forms"/>
+  </ds:schemaRefs>
+</ds:datastoreItem>
 </file>
 
 <file path=customXml/itemProps3.xml><?xml version="1.0" encoding="utf-8"?>
-<ds:datastoreItem xmlns:ds="http://schemas.openxmlformats.org/officeDocument/2006/customXml" ds:itemID="{931CD47A-1F71-4698-8683-DB5EDA94C6A3}"/>
+<ds:datastoreItem xmlns:ds="http://schemas.openxmlformats.org/officeDocument/2006/customXml" ds:itemID="{1DD7F638-4962-4DFE-9C6D-5E3FB9E8466D}">
+  <ds:schemaRefs>
+    <ds:schemaRef ds:uri="http://schemas.microsoft.com/office/2006/metadata/contentType"/>
+    <ds:schemaRef ds:uri="http://schemas.microsoft.com/office/2006/metadata/properties/metaAttributes"/>
+    <ds:schemaRef ds:uri="http://www.w3.org/2001/XMLSchema"/>
+    <ds:schemaRef ds:uri="http://schemas.microsoft.com/office/2006/metadata/properties"/>
+    <ds:schemaRef ds:uri="a280293b-0828-400a-8437-26d6969a4736"/>
+    <ds:schemaRef ds:uri="http://schemas.microsoft.com/office/2006/documentManagement/types"/>
+    <ds:schemaRef ds:uri="http://schemas.microsoft.com/office/infopath/2007/PartnerControls"/>
+    <ds:schemaRef ds:uri="http://schemas.openxmlformats.org/package/2006/metadata/core-properties"/>
+    <ds:schemaRef ds:uri="http://purl.org/dc/elements/1.1/"/>
+    <ds:schemaRef ds:uri="http://purl.org/dc/terms/"/>
+    <ds:schemaRef ds:uri="http://schemas.microsoft.com/internal/obd"/>
+  </ds:schemaRefs>
+</ds:datastoreItem>
 </file>
</xml_diff>